<commit_message>
Day 1: Added catering project intro + notes update
</commit_message>
<xml_diff>
--- a/03_Notes/Feb_2026/Daily_Technical_Work_Log/Daily_Technical_Work_Log_10_Feb_2026.docx.docx
+++ b/03_Notes/Feb_2026/Daily_Technical_Work_Log/Daily_Technical_Work_Log_10_Feb_2026.docx.docx
@@ -1651,8 +1651,6 @@
       <w:pPr>
         <w:pStyle w:val="ListParagraph"/>
       </w:pPr>
-      <w:bookmarkStart w:id="0" w:name="_GoBack"/>
-      <w:bookmarkEnd w:id="0"/>
     </w:p>
     <w:p>
       <w:pPr>
@@ -1715,7 +1713,10 @@
       </w:r>
       <w:proofErr w:type="spellEnd"/>
       <w:r>
-        <w:t xml:space="preserve"> (purpose: Start tracking files and convert folder into git project </w:t>
+        <w:t xml:space="preserve"> (purpose: Start tracking files and </w:t>
+      </w:r>
+      <w:r>
+        <w:t>convert folder into git project)</w:t>
       </w:r>
     </w:p>
     <w:p>
@@ -1728,6 +1729,597 @@
       <w:pPr>
         <w:pStyle w:val="ListParagraph"/>
       </w:pPr>
+      <w:r>
+        <w:drawing>
+          <wp:inline distT="0" distB="0" distL="0" distR="0" wp14:anchorId="7FAE9F51" wp14:editId="0855AC2B">
+            <wp:extent cx="5731510" cy="1300480"/>
+            <wp:effectExtent l="0" t="0" r="2540" b="0"/>
+            <wp:docPr id="11" name="Picture 11"/>
+            <wp:cNvGraphicFramePr>
+              <a:graphicFrameLocks xmlns:a="http://schemas.openxmlformats.org/drawingml/2006/main" noChangeAspect="1"/>
+            </wp:cNvGraphicFramePr>
+            <a:graphic xmlns:a="http://schemas.openxmlformats.org/drawingml/2006/main">
+              <a:graphicData uri="http://schemas.openxmlformats.org/drawingml/2006/picture">
+                <pic:pic xmlns:pic="http://schemas.openxmlformats.org/drawingml/2006/picture">
+                  <pic:nvPicPr>
+                    <pic:cNvPr id="1" name=""/>
+                    <pic:cNvPicPr/>
+                  </pic:nvPicPr>
+                  <pic:blipFill>
+                    <a:blip r:embed="rId10"/>
+                    <a:stretch>
+                      <a:fillRect/>
+                    </a:stretch>
+                  </pic:blipFill>
+                  <pic:spPr>
+                    <a:xfrm>
+                      <a:off x="0" y="0"/>
+                      <a:ext cx="5731510" cy="1300480"/>
+                    </a:xfrm>
+                    <a:prstGeom prst="rect">
+                      <a:avLst/>
+                    </a:prstGeom>
+                  </pic:spPr>
+                </pic:pic>
+              </a:graphicData>
+            </a:graphic>
+          </wp:inline>
+        </w:drawing>
+      </w:r>
+    </w:p>
+    <w:p>
+      <w:pPr>
+        <w:pStyle w:val="ListParagraph"/>
+      </w:pPr>
+    </w:p>
+    <w:p>
+      <w:pPr>
+        <w:pStyle w:val="ListParagraph"/>
+      </w:pPr>
+      <w:r>
+        <w:t xml:space="preserve">Step 3: Create </w:t>
+      </w:r>
+      <w:proofErr w:type="spellStart"/>
+      <w:r>
+        <w:t>github</w:t>
+      </w:r>
+      <w:proofErr w:type="spellEnd"/>
+      <w:r>
+        <w:t xml:space="preserve"> repository</w:t>
+      </w:r>
+    </w:p>
+    <w:p>
+      <w:pPr>
+        <w:pStyle w:val="ListParagraph"/>
+      </w:pPr>
+      <w:r>
+        <w:t xml:space="preserve">in </w:t>
+      </w:r>
+      <w:proofErr w:type="gramStart"/>
+      <w:r>
+        <w:t>browser :</w:t>
+      </w:r>
+      <w:proofErr w:type="gramEnd"/>
+      <w:r>
+        <w:t xml:space="preserve"> </w:t>
+      </w:r>
+      <w:proofErr w:type="spellStart"/>
+      <w:r>
+        <w:t>github</w:t>
+      </w:r>
+      <w:proofErr w:type="spellEnd"/>
+      <w:r>
+        <w:t xml:space="preserve"> -</w:t>
+      </w:r>
+      <w:r>
+        <w:t>https://github.com/</w:t>
+      </w:r>
+      <w:proofErr w:type="spellStart"/>
+      <w:r>
+        <w:t>manikandangopi</w:t>
+      </w:r>
+      <w:proofErr w:type="spellEnd"/>
+    </w:p>
+    <w:p>
+      <w:pPr>
+        <w:pStyle w:val="ListParagraph"/>
+      </w:pPr>
+      <w:r>
+        <w:t xml:space="preserve">Create repo-new- </w:t>
+      </w:r>
+      <w:hyperlink r:id="rId11" w:history="1">
+        <w:r>
+          <w:rPr>
+            <w:rStyle w:val="Hyperlink"/>
+          </w:rPr>
+          <w:t>https://github.com/manikandangopi/manikandan-backend-journey</w:t>
+        </w:r>
+      </w:hyperlink>
+    </w:p>
+    <w:p>
+      <w:pPr>
+        <w:pStyle w:val="ListParagraph"/>
+      </w:pPr>
+    </w:p>
+    <w:p>
+      <w:pPr>
+        <w:pStyle w:val="ListParagraph"/>
+      </w:pPr>
+      <w:r>
+        <w:t xml:space="preserve">Step 4: Connect local folder to </w:t>
+      </w:r>
+      <w:proofErr w:type="spellStart"/>
+      <w:proofErr w:type="gramStart"/>
+      <w:r>
+        <w:t>github</w:t>
+      </w:r>
+      <w:proofErr w:type="spellEnd"/>
+      <w:r>
+        <w:t xml:space="preserve"> :</w:t>
+      </w:r>
+      <w:proofErr w:type="gramEnd"/>
+      <w:r>
+        <w:t xml:space="preserve"> (purpose ) link local project to </w:t>
+      </w:r>
+      <w:proofErr w:type="spellStart"/>
+      <w:r>
+        <w:t>github</w:t>
+      </w:r>
+      <w:proofErr w:type="spellEnd"/>
+    </w:p>
+    <w:p>
+      <w:pPr>
+        <w:pStyle w:val="ListParagraph"/>
+      </w:pPr>
+    </w:p>
+    <w:p>
+      <w:pPr>
+        <w:pStyle w:val="ListParagraph"/>
+      </w:pPr>
+      <w:r>
+        <w:t xml:space="preserve"> Command --- </w:t>
+      </w:r>
+      <w:r>
+        <w:t xml:space="preserve">git remote add origin </w:t>
+      </w:r>
+      <w:hyperlink r:id="rId12" w:history="1">
+        <w:r>
+          <w:rPr>
+            <w:rStyle w:val="Hyperlink"/>
+          </w:rPr>
+          <w:t>https://github.com/manikandangopi/manikandan-backend-journey.git</w:t>
+        </w:r>
+      </w:hyperlink>
+    </w:p>
+    <w:p>
+      <w:pPr>
+        <w:pStyle w:val="ListParagraph"/>
+      </w:pPr>
+    </w:p>
+    <w:p>
+      <w:pPr>
+        <w:pStyle w:val="ListParagraph"/>
+      </w:pPr>
+      <w:r>
+        <w:drawing>
+          <wp:inline distT="0" distB="0" distL="0" distR="0" wp14:anchorId="25E8C3EF" wp14:editId="0EECED08">
+            <wp:extent cx="5731510" cy="850265"/>
+            <wp:effectExtent l="0" t="0" r="2540" b="6985"/>
+            <wp:docPr id="12" name="Picture 12"/>
+            <wp:cNvGraphicFramePr>
+              <a:graphicFrameLocks xmlns:a="http://schemas.openxmlformats.org/drawingml/2006/main" noChangeAspect="1"/>
+            </wp:cNvGraphicFramePr>
+            <a:graphic xmlns:a="http://schemas.openxmlformats.org/drawingml/2006/main">
+              <a:graphicData uri="http://schemas.openxmlformats.org/drawingml/2006/picture">
+                <pic:pic xmlns:pic="http://schemas.openxmlformats.org/drawingml/2006/picture">
+                  <pic:nvPicPr>
+                    <pic:cNvPr id="1" name=""/>
+                    <pic:cNvPicPr/>
+                  </pic:nvPicPr>
+                  <pic:blipFill>
+                    <a:blip r:embed="rId13"/>
+                    <a:stretch>
+                      <a:fillRect/>
+                    </a:stretch>
+                  </pic:blipFill>
+                  <pic:spPr>
+                    <a:xfrm>
+                      <a:off x="0" y="0"/>
+                      <a:ext cx="5731510" cy="850265"/>
+                    </a:xfrm>
+                    <a:prstGeom prst="rect">
+                      <a:avLst/>
+                    </a:prstGeom>
+                  </pic:spPr>
+                </pic:pic>
+              </a:graphicData>
+            </a:graphic>
+          </wp:inline>
+        </w:drawing>
+      </w:r>
+    </w:p>
+    <w:p>
+      <w:pPr>
+        <w:pStyle w:val="ListParagraph"/>
+      </w:pPr>
+    </w:p>
+    <w:p>
+      <w:pPr>
+        <w:pStyle w:val="ListParagraph"/>
+      </w:pPr>
+    </w:p>
+    <w:p>
+      <w:pPr>
+        <w:pStyle w:val="ListParagraph"/>
+      </w:pPr>
+      <w:r>
+        <w:t xml:space="preserve">Git </w:t>
+      </w:r>
+      <w:proofErr w:type="gramStart"/>
+      <w:r>
+        <w:t>add .</w:t>
+      </w:r>
+      <w:proofErr w:type="gramEnd"/>
+    </w:p>
+    <w:p>
+      <w:pPr>
+        <w:pStyle w:val="ListParagraph"/>
+      </w:pPr>
+      <w:proofErr w:type="gramStart"/>
+      <w:r>
+        <w:t>Meaning :</w:t>
+      </w:r>
+      <w:proofErr w:type="gramEnd"/>
+      <w:r>
+        <w:t xml:space="preserve"> add all files in folder (. Dot) is important</w:t>
+      </w:r>
+    </w:p>
+    <w:p>
+      <w:pPr>
+        <w:pStyle w:val="ListParagraph"/>
+      </w:pPr>
+      <w:r>
+        <w:drawing>
+          <wp:inline distT="0" distB="0" distL="0" distR="0" wp14:anchorId="3E06EF72" wp14:editId="0E603FC3">
+            <wp:extent cx="4039164" cy="523948"/>
+            <wp:effectExtent l="0" t="0" r="0" b="9525"/>
+            <wp:docPr id="13" name="Picture 13"/>
+            <wp:cNvGraphicFramePr>
+              <a:graphicFrameLocks xmlns:a="http://schemas.openxmlformats.org/drawingml/2006/main" noChangeAspect="1"/>
+            </wp:cNvGraphicFramePr>
+            <a:graphic xmlns:a="http://schemas.openxmlformats.org/drawingml/2006/main">
+              <a:graphicData uri="http://schemas.openxmlformats.org/drawingml/2006/picture">
+                <pic:pic xmlns:pic="http://schemas.openxmlformats.org/drawingml/2006/picture">
+                  <pic:nvPicPr>
+                    <pic:cNvPr id="1" name=""/>
+                    <pic:cNvPicPr/>
+                  </pic:nvPicPr>
+                  <pic:blipFill>
+                    <a:blip r:embed="rId14"/>
+                    <a:stretch>
+                      <a:fillRect/>
+                    </a:stretch>
+                  </pic:blipFill>
+                  <pic:spPr>
+                    <a:xfrm>
+                      <a:off x="0" y="0"/>
+                      <a:ext cx="4039164" cy="523948"/>
+                    </a:xfrm>
+                    <a:prstGeom prst="rect">
+                      <a:avLst/>
+                    </a:prstGeom>
+                  </pic:spPr>
+                </pic:pic>
+              </a:graphicData>
+            </a:graphic>
+          </wp:inline>
+        </w:drawing>
+      </w:r>
+    </w:p>
+    <w:p>
+      <w:pPr>
+        <w:pStyle w:val="ListParagraph"/>
+      </w:pPr>
+    </w:p>
+    <w:p>
+      <w:pPr>
+        <w:pStyle w:val="ListParagraph"/>
+      </w:pPr>
+    </w:p>
+    <w:p>
+      <w:pPr>
+        <w:pStyle w:val="ListParagraph"/>
+      </w:pPr>
+      <w:r>
+        <w:t xml:space="preserve">Step 5: First </w:t>
+      </w:r>
+      <w:proofErr w:type="gramStart"/>
+      <w:r>
+        <w:t>commit :</w:t>
+      </w:r>
+      <w:proofErr w:type="gramEnd"/>
+    </w:p>
+    <w:p>
+      <w:pPr>
+        <w:pStyle w:val="ListParagraph"/>
+      </w:pPr>
+    </w:p>
+    <w:p>
+      <w:pPr>
+        <w:pStyle w:val="ListParagraph"/>
+      </w:pPr>
+      <w:proofErr w:type="gramStart"/>
+      <w:r>
+        <w:t>Command :</w:t>
+      </w:r>
+      <w:proofErr w:type="gramEnd"/>
+      <w:r>
+        <w:t xml:space="preserve"> </w:t>
+      </w:r>
+      <w:r>
+        <w:t>git commit -m "Day 1: Python journey started"</w:t>
+      </w:r>
+      <w:r>
+        <w:t xml:space="preserve"> </w:t>
+      </w:r>
+    </w:p>
+    <w:p>
+      <w:pPr>
+        <w:pStyle w:val="ListParagraph"/>
+      </w:pPr>
+      <w:r>
+        <w:t>Purpose: save current version of code</w:t>
+      </w:r>
+    </w:p>
+    <w:p>
+      <w:pPr>
+        <w:pStyle w:val="ListParagraph"/>
+      </w:pPr>
+      <w:proofErr w:type="gramStart"/>
+      <w:r>
+        <w:t>Meaning :</w:t>
+      </w:r>
+      <w:proofErr w:type="gramEnd"/>
+      <w:r>
+        <w:t xml:space="preserve"> taking a snapshot</w:t>
+      </w:r>
+    </w:p>
+    <w:p>
+      <w:pPr>
+        <w:pStyle w:val="ListParagraph"/>
+      </w:pPr>
+      <w:r>
+        <w:lastRenderedPageBreak/>
+        <w:drawing>
+          <wp:inline distT="0" distB="0" distL="0" distR="0" wp14:anchorId="17BA2813" wp14:editId="0A3849E3">
+            <wp:extent cx="5731510" cy="1653540"/>
+            <wp:effectExtent l="0" t="0" r="2540" b="3810"/>
+            <wp:docPr id="14" name="Picture 14"/>
+            <wp:cNvGraphicFramePr>
+              <a:graphicFrameLocks xmlns:a="http://schemas.openxmlformats.org/drawingml/2006/main" noChangeAspect="1"/>
+            </wp:cNvGraphicFramePr>
+            <a:graphic xmlns:a="http://schemas.openxmlformats.org/drawingml/2006/main">
+              <a:graphicData uri="http://schemas.openxmlformats.org/drawingml/2006/picture">
+                <pic:pic xmlns:pic="http://schemas.openxmlformats.org/drawingml/2006/picture">
+                  <pic:nvPicPr>
+                    <pic:cNvPr id="1" name=""/>
+                    <pic:cNvPicPr/>
+                  </pic:nvPicPr>
+                  <pic:blipFill>
+                    <a:blip r:embed="rId15"/>
+                    <a:stretch>
+                      <a:fillRect/>
+                    </a:stretch>
+                  </pic:blipFill>
+                  <pic:spPr>
+                    <a:xfrm>
+                      <a:off x="0" y="0"/>
+                      <a:ext cx="5731510" cy="1653540"/>
+                    </a:xfrm>
+                    <a:prstGeom prst="rect">
+                      <a:avLst/>
+                    </a:prstGeom>
+                  </pic:spPr>
+                </pic:pic>
+              </a:graphicData>
+            </a:graphic>
+          </wp:inline>
+        </w:drawing>
+      </w:r>
+    </w:p>
+    <w:p>
+      <w:pPr>
+        <w:pStyle w:val="ListParagraph"/>
+      </w:pPr>
+    </w:p>
+    <w:p>
+      <w:pPr>
+        <w:pStyle w:val="ListParagraph"/>
+      </w:pPr>
+      <w:r>
+        <w:drawing>
+          <wp:inline distT="0" distB="0" distL="0" distR="0" wp14:anchorId="6A24C548" wp14:editId="00A832F2">
+            <wp:extent cx="5731510" cy="1971040"/>
+            <wp:effectExtent l="0" t="0" r="2540" b="0"/>
+            <wp:docPr id="15" name="Picture 15"/>
+            <wp:cNvGraphicFramePr>
+              <a:graphicFrameLocks xmlns:a="http://schemas.openxmlformats.org/drawingml/2006/main" noChangeAspect="1"/>
+            </wp:cNvGraphicFramePr>
+            <a:graphic xmlns:a="http://schemas.openxmlformats.org/drawingml/2006/main">
+              <a:graphicData uri="http://schemas.openxmlformats.org/drawingml/2006/picture">
+                <pic:pic xmlns:pic="http://schemas.openxmlformats.org/drawingml/2006/picture">
+                  <pic:nvPicPr>
+                    <pic:cNvPr id="1" name=""/>
+                    <pic:cNvPicPr/>
+                  </pic:nvPicPr>
+                  <pic:blipFill>
+                    <a:blip r:embed="rId16"/>
+                    <a:stretch>
+                      <a:fillRect/>
+                    </a:stretch>
+                  </pic:blipFill>
+                  <pic:spPr>
+                    <a:xfrm>
+                      <a:off x="0" y="0"/>
+                      <a:ext cx="5731510" cy="1971040"/>
+                    </a:xfrm>
+                    <a:prstGeom prst="rect">
+                      <a:avLst/>
+                    </a:prstGeom>
+                  </pic:spPr>
+                </pic:pic>
+              </a:graphicData>
+            </a:graphic>
+          </wp:inline>
+        </w:drawing>
+      </w:r>
+    </w:p>
+    <w:p>
+      <w:pPr>
+        <w:pStyle w:val="ListParagraph"/>
+      </w:pPr>
+    </w:p>
+    <w:p>
+      <w:pPr>
+        <w:pStyle w:val="ListParagraph"/>
+      </w:pPr>
+      <w:r>
+        <w:t xml:space="preserve">Git pull before bush: command </w:t>
+      </w:r>
+      <w:r>
+        <w:t>git pull origin main --allow-unrelated-histories</w:t>
+      </w:r>
+    </w:p>
+    <w:p>
+      <w:pPr>
+        <w:pStyle w:val="ListParagraph"/>
+      </w:pPr>
+      <w:proofErr w:type="gramStart"/>
+      <w:r>
+        <w:t>Meaning :</w:t>
+      </w:r>
+      <w:proofErr w:type="gramEnd"/>
+      <w:r>
+        <w:t xml:space="preserve"> combine local files +</w:t>
+      </w:r>
+      <w:proofErr w:type="spellStart"/>
+      <w:r>
+        <w:t>Github</w:t>
+      </w:r>
+      <w:proofErr w:type="spellEnd"/>
+      <w:r>
+        <w:t xml:space="preserve"> files</w:t>
+      </w:r>
+    </w:p>
+    <w:p>
+      <w:pPr>
+        <w:pStyle w:val="ListParagraph"/>
+      </w:pPr>
+      <w:r>
+        <w:t xml:space="preserve">Learning: Sometimes need to pull </w:t>
+      </w:r>
+      <w:proofErr w:type="spellStart"/>
+      <w:r>
+        <w:t>befor</w:t>
+      </w:r>
+      <w:proofErr w:type="spellEnd"/>
+      <w:r>
+        <w:t xml:space="preserve"> push</w:t>
+      </w:r>
+    </w:p>
+    <w:p>
+      <w:pPr>
+        <w:pStyle w:val="ListParagraph"/>
+      </w:pPr>
+    </w:p>
+    <w:p>
+      <w:pPr>
+        <w:pStyle w:val="ListParagraph"/>
+      </w:pPr>
+      <w:r>
+        <w:t>Step 6: final push</w:t>
+      </w:r>
+    </w:p>
+    <w:p>
+      <w:pPr>
+        <w:pStyle w:val="ListParagraph"/>
+      </w:pPr>
+      <w:r>
+        <w:t xml:space="preserve">Command: </w:t>
+      </w:r>
+      <w:r>
+        <w:t>git push -u origin main</w:t>
+      </w:r>
+    </w:p>
+    <w:p>
+      <w:pPr>
+        <w:pStyle w:val="ListParagraph"/>
+      </w:pPr>
+      <w:r>
+        <w:t>Meaning: files uploaded successfully</w:t>
+      </w:r>
+    </w:p>
+    <w:p>
+      <w:pPr>
+        <w:pStyle w:val="ListParagraph"/>
+      </w:pPr>
+      <w:proofErr w:type="spellStart"/>
+      <w:r>
+        <w:t>Github</w:t>
+      </w:r>
+      <w:proofErr w:type="spellEnd"/>
+      <w:r>
+        <w:t xml:space="preserve"> connected</w:t>
+      </w:r>
+    </w:p>
+    <w:p>
+      <w:pPr>
+        <w:pStyle w:val="ListParagraph"/>
+      </w:pPr>
+      <w:bookmarkStart w:id="0" w:name="_GoBack"/>
+      <w:bookmarkEnd w:id="0"/>
+    </w:p>
+    <w:p>
+      <w:pPr>
+        <w:pStyle w:val="ListParagraph"/>
+      </w:pPr>
+      <w:r>
+        <w:drawing>
+          <wp:inline distT="0" distB="0" distL="0" distR="0" wp14:anchorId="2878336D" wp14:editId="4317743B">
+            <wp:extent cx="5731510" cy="1170305"/>
+            <wp:effectExtent l="0" t="0" r="2540" b="0"/>
+            <wp:docPr id="16" name="Picture 16"/>
+            <wp:cNvGraphicFramePr>
+              <a:graphicFrameLocks xmlns:a="http://schemas.openxmlformats.org/drawingml/2006/main" noChangeAspect="1"/>
+            </wp:cNvGraphicFramePr>
+            <a:graphic xmlns:a="http://schemas.openxmlformats.org/drawingml/2006/main">
+              <a:graphicData uri="http://schemas.openxmlformats.org/drawingml/2006/picture">
+                <pic:pic xmlns:pic="http://schemas.openxmlformats.org/drawingml/2006/picture">
+                  <pic:nvPicPr>
+                    <pic:cNvPr id="1" name=""/>
+                    <pic:cNvPicPr/>
+                  </pic:nvPicPr>
+                  <pic:blipFill>
+                    <a:blip r:embed="rId17"/>
+                    <a:stretch>
+                      <a:fillRect/>
+                    </a:stretch>
+                  </pic:blipFill>
+                  <pic:spPr>
+                    <a:xfrm>
+                      <a:off x="0" y="0"/>
+                      <a:ext cx="5731510" cy="1170305"/>
+                    </a:xfrm>
+                    <a:prstGeom prst="rect">
+                      <a:avLst/>
+                    </a:prstGeom>
+                  </pic:spPr>
+                </pic:pic>
+              </a:graphicData>
+            </a:graphic>
+          </wp:inline>
+        </w:drawing>
+      </w:r>
     </w:p>
     <w:p>
       <w:pPr>
@@ -3246,6 +3838,17 @@
       <w:lang w:eastAsia="en-IN"/>
     </w:rPr>
   </w:style>
+  <w:style w:type="character" w:styleId="Hyperlink">
+    <w:name w:val="Hyperlink"/>
+    <w:basedOn w:val="DefaultParagraphFont"/>
+    <w:uiPriority w:val="99"/>
+    <w:unhideWhenUsed/>
+    <w:rsid w:val="005A402F"/>
+    <w:rPr>
+      <w:color w:val="0563C1" w:themeColor="hyperlink"/>
+      <w:u w:val="single"/>
+    </w:rPr>
+  </w:style>
 </w:styles>
 </file>
 

</xml_diff>